<commit_message>
edit paper for resubmission
</commit_message>
<xml_diff>
--- a/CoverLetter_PNAS.docx
+++ b/CoverLetter_PNAS.docx
@@ -6,32 +6,34 @@
       <w:pPr>
         <w:spacing w:line="276" w:lineRule="auto"/>
         <w:rPr>
+          <w:sz w:val="22"/>
+          <w:szCs w:val="22"/>
           <w:lang w:val="en-US"/>
         </w:rPr>
       </w:pPr>
       <w:r>
         <w:rPr>
+          <w:sz w:val="22"/>
+          <w:szCs w:val="22"/>
           <w:lang w:val="en-US"/>
         </w:rPr>
         <w:t xml:space="preserve">Dear </w:t>
       </w:r>
       <w:r>
         <w:rPr>
-          <w:lang w:val="en-US"/>
-        </w:rPr>
-        <w:t>Members of the National A</w:t>
-      </w:r>
-      <w:r>
-        <w:rPr>
-          <w:lang w:val="en-US"/>
-        </w:rPr>
-        <w:t>cademy of Science,</w:t>
+          <w:sz w:val="22"/>
+          <w:szCs w:val="22"/>
+          <w:lang w:val="en-US"/>
+        </w:rPr>
+        <w:t>Members of the National Academy of Science,</w:t>
       </w:r>
     </w:p>
     <w:p>
       <w:pPr>
         <w:spacing w:line="276" w:lineRule="auto"/>
         <w:rPr>
+          <w:sz w:val="22"/>
+          <w:szCs w:val="22"/>
           <w:lang w:val="en-US"/>
         </w:rPr>
       </w:pPr>
@@ -40,11 +42,15 @@
       <w:pPr>
         <w:spacing w:line="276" w:lineRule="auto"/>
         <w:rPr>
+          <w:sz w:val="22"/>
+          <w:szCs w:val="22"/>
           <w:lang w:val="en-US"/>
         </w:rPr>
       </w:pPr>
       <w:r>
         <w:rPr>
+          <w:sz w:val="22"/>
+          <w:szCs w:val="22"/>
           <w:lang w:val="en-US"/>
         </w:rPr>
         <w:t xml:space="preserve">Please find enclosed our manuscript entitled </w:t>
@@ -53,12 +59,36 @@
         <w:rPr>
           <w:i/>
           <w:iCs/>
-          <w:lang w:val="en-US"/>
-        </w:rPr>
-        <w:t>Infants’ Preference for Speech Decomposed: Meta-analytic evidence</w:t>
-      </w:r>
-      <w:r>
-        <w:rPr>
+          <w:sz w:val="22"/>
+          <w:szCs w:val="22"/>
+          <w:lang w:val="en-US"/>
+        </w:rPr>
+        <w:t xml:space="preserve">Infants’ Preference for Speech Decomposed: Meta-analytic </w:t>
+      </w:r>
+      <w:r>
+        <w:rPr>
+          <w:i/>
+          <w:iCs/>
+          <w:sz w:val="22"/>
+          <w:szCs w:val="22"/>
+          <w:lang w:val="en-US"/>
+        </w:rPr>
+        <w:t>E</w:t>
+      </w:r>
+      <w:r>
+        <w:rPr>
+          <w:i/>
+          <w:iCs/>
+          <w:sz w:val="22"/>
+          <w:szCs w:val="22"/>
+          <w:lang w:val="en-US"/>
+        </w:rPr>
+        <w:t>vidence</w:t>
+      </w:r>
+      <w:r>
+        <w:rPr>
+          <w:sz w:val="22"/>
+          <w:szCs w:val="22"/>
           <w:lang w:val="en-US"/>
         </w:rPr>
         <w:t>, which we wish to submit for publication in PNAS.</w:t>
@@ -71,26 +101,34 @@
         <w:jc w:val="both"/>
         <w:rPr>
           <w:rFonts w:eastAsia="Times New Roman" w:cstheme="minorHAnsi"/>
+          <w:sz w:val="22"/>
+          <w:szCs w:val="22"/>
           <w:lang w:val="en-US" w:eastAsia="fr-FR"/>
         </w:rPr>
       </w:pPr>
       <w:r>
         <w:rPr>
           <w:rFonts w:cstheme="minorHAnsi"/>
-          <w:lang w:val="en-US"/>
-        </w:rPr>
-        <w:t xml:space="preserve">Vocal communication is a crucial cognitive function for a broad range of </w:t>
-      </w:r>
-      <w:r>
-        <w:rPr>
-          <w:rFonts w:cstheme="minorHAnsi"/>
-          <w:lang w:val="en-US"/>
-        </w:rPr>
-        <w:t>gregarious</w:t>
-      </w:r>
-      <w:r>
-        <w:rPr>
-          <w:rFonts w:cstheme="minorHAnsi"/>
+          <w:sz w:val="22"/>
+          <w:szCs w:val="22"/>
+          <w:lang w:val="en-US"/>
+        </w:rPr>
+        <w:t xml:space="preserve">Vocal communication is crucial for a broad range of </w:t>
+      </w:r>
+      <w:r>
+        <w:rPr>
+          <w:rFonts w:cstheme="minorHAnsi"/>
+          <w:sz w:val="22"/>
+          <w:szCs w:val="22"/>
+          <w:lang w:val="en-US"/>
+        </w:rPr>
+        <w:t>social</w:t>
+      </w:r>
+      <w:r>
+        <w:rPr>
+          <w:rFonts w:cstheme="minorHAnsi"/>
+          <w:sz w:val="22"/>
+          <w:szCs w:val="22"/>
           <w:lang w:val="en-US"/>
         </w:rPr>
         <w:t xml:space="preserve"> species</w:t>
@@ -98,50 +136,171 @@
       <w:r>
         <w:rPr>
           <w:rFonts w:cstheme="minorHAnsi"/>
-          <w:lang w:val="en-US"/>
-        </w:rPr>
-        <w:t xml:space="preserve">, but </w:t>
+          <w:sz w:val="22"/>
+          <w:szCs w:val="22"/>
+          <w:lang w:val="en-US"/>
+        </w:rPr>
+        <w:t xml:space="preserve">, </w:t>
+      </w:r>
+      <w:r>
+        <w:rPr>
+          <w:rFonts w:cstheme="minorHAnsi"/>
+          <w:sz w:val="22"/>
+          <w:szCs w:val="22"/>
+          <w:lang w:val="en-US"/>
+        </w:rPr>
+        <w:t>and yet</w:t>
+      </w:r>
+      <w:r>
+        <w:rPr>
+          <w:rFonts w:cstheme="minorHAnsi"/>
+          <w:sz w:val="22"/>
+          <w:szCs w:val="22"/>
+          <w:lang w:val="en-US"/>
+        </w:rPr>
+        <w:t xml:space="preserve"> </w:t>
       </w:r>
       <w:r>
         <w:rPr>
           <w:rFonts w:eastAsia="Times New Roman" w:cstheme="minorHAnsi"/>
           <w:color w:val="000000"/>
+          <w:sz w:val="22"/>
+          <w:szCs w:val="22"/>
           <w:lang w:val="en-US" w:eastAsia="fr-FR"/>
         </w:rPr>
-        <w:t>very few animal groups have complex vocalizations that are learned (humans, bats, cetaceans, songbirds, parrots and hummingbirds).</w:t>
-      </w:r>
-      <w:r>
-        <w:rPr>
-          <w:rFonts w:eastAsia="Times New Roman" w:cstheme="minorHAnsi"/>
-          <w:color w:val="000000"/>
-          <w:lang w:val="en-US" w:eastAsia="fr-FR"/>
+        <w:t xml:space="preserve">very few animal groups have complex vocalizations that are learned (humans, bats, cetaceans, songbirds, parrots and hummingbirds). </w:t>
+      </w:r>
+      <w:r>
+        <w:rPr>
+          <w:rFonts w:cstheme="minorHAnsi"/>
+          <w:sz w:val="22"/>
+          <w:szCs w:val="22"/>
+          <w:lang w:val="en-US"/>
+        </w:rPr>
+        <w:t xml:space="preserve">The rarity of vocal learning among animals and its evolution in </w:t>
+      </w:r>
+      <w:r>
+        <w:rPr>
+          <w:rFonts w:cstheme="minorHAnsi"/>
+          <w:sz w:val="22"/>
+          <w:szCs w:val="22"/>
+          <w:lang w:val="en-US"/>
+        </w:rPr>
+        <w:t xml:space="preserve">these </w:t>
+      </w:r>
+      <w:r>
+        <w:rPr>
+          <w:rFonts w:cstheme="minorHAnsi"/>
+          <w:sz w:val="22"/>
+          <w:szCs w:val="22"/>
+          <w:lang w:val="en-US"/>
+        </w:rPr>
+        <w:t xml:space="preserve">distantly related species raises questions about the developmental mechanisms </w:t>
+      </w:r>
+      <w:r>
+        <w:rPr>
+          <w:rFonts w:cstheme="minorHAnsi"/>
+          <w:sz w:val="22"/>
+          <w:szCs w:val="22"/>
+          <w:lang w:val="en-US"/>
+        </w:rPr>
+        <w:t xml:space="preserve">behind </w:t>
+      </w:r>
+      <w:r>
+        <w:rPr>
+          <w:rFonts w:cstheme="minorHAnsi"/>
+          <w:sz w:val="22"/>
+          <w:szCs w:val="22"/>
+          <w:lang w:val="en-US"/>
+        </w:rPr>
+        <w:t>vocal learning.</w:t>
+      </w:r>
+      <w:r>
+        <w:rPr>
+          <w:rFonts w:cstheme="minorHAnsi"/>
+          <w:sz w:val="22"/>
+          <w:szCs w:val="22"/>
+          <w:lang w:val="en-US"/>
+        </w:rPr>
+        <w:t xml:space="preserve"> Current theories state that</w:t>
+      </w:r>
+      <w:r>
+        <w:rPr>
+          <w:rFonts w:cstheme="minorHAnsi"/>
+          <w:sz w:val="22"/>
+          <w:szCs w:val="22"/>
+          <w:lang w:val="en-US"/>
         </w:rPr>
         <w:t xml:space="preserve"> </w:t>
       </w:r>
       <w:r>
         <w:rPr>
           <w:rFonts w:cstheme="minorHAnsi"/>
-          <w:lang w:val="en-US"/>
-        </w:rPr>
-        <w:t xml:space="preserve">The rarity of vocal learning among animals and its evolution in </w:t>
-      </w:r>
-      <w:r>
-        <w:rPr>
-          <w:rFonts w:cstheme="minorHAnsi"/>
-          <w:lang w:val="en-US"/>
-        </w:rPr>
-        <w:t xml:space="preserve">these </w:t>
-      </w:r>
-      <w:r>
-        <w:rPr>
-          <w:rFonts w:cstheme="minorHAnsi"/>
-          <w:lang w:val="en-US"/>
-        </w:rPr>
-        <w:t xml:space="preserve">distantly related species raises questions about the developmental mechanisms that endow a species with vocal learning. </w:t>
-      </w:r>
-      <w:r>
-        <w:rPr>
-          <w:rFonts w:cstheme="minorHAnsi"/>
+          <w:sz w:val="22"/>
+          <w:szCs w:val="22"/>
+          <w:lang w:val="en-US"/>
+        </w:rPr>
+        <w:t xml:space="preserve">this capacity would be rooted in a processing advantage for </w:t>
+      </w:r>
+      <w:r>
+        <w:rPr>
+          <w:rFonts w:cstheme="minorHAnsi"/>
+          <w:sz w:val="22"/>
+          <w:szCs w:val="22"/>
+          <w:lang w:val="en-US"/>
+        </w:rPr>
+        <w:t>communicative vocalizations</w:t>
+      </w:r>
+      <w:r>
+        <w:rPr>
+          <w:rFonts w:cstheme="minorHAnsi"/>
+          <w:sz w:val="22"/>
+          <w:szCs w:val="22"/>
+          <w:lang w:val="en-US"/>
+        </w:rPr>
+        <w:t xml:space="preserve">. </w:t>
+      </w:r>
+      <w:r>
+        <w:rPr>
+          <w:rFonts w:cstheme="minorHAnsi"/>
+          <w:sz w:val="22"/>
+          <w:szCs w:val="22"/>
+          <w:lang w:val="en-US"/>
+        </w:rPr>
+        <w:t xml:space="preserve">In humans, </w:t>
+      </w:r>
+      <w:r>
+        <w:rPr>
+          <w:rFonts w:cstheme="minorHAnsi"/>
+          <w:sz w:val="22"/>
+          <w:szCs w:val="22"/>
+          <w:lang w:val="en-US"/>
+        </w:rPr>
+        <w:t xml:space="preserve">this processing advantage would </w:t>
+      </w:r>
+      <w:r>
+        <w:rPr>
+          <w:rFonts w:cstheme="minorHAnsi"/>
+          <w:sz w:val="22"/>
+          <w:szCs w:val="22"/>
+          <w:lang w:val="en-US"/>
+        </w:rPr>
+        <w:t xml:space="preserve">manifest as a capacity to preferentially orient one’s attention to speech sounds, a capacity that would gradually emerge </w:t>
+      </w:r>
+      <w:r>
+        <w:rPr>
+          <w:rFonts w:cstheme="minorHAnsi"/>
+          <w:sz w:val="22"/>
+          <w:szCs w:val="22"/>
+          <w:lang w:val="en-US"/>
+        </w:rPr>
+        <w:t xml:space="preserve">during the first year of life. </w:t>
+      </w:r>
+      <w:r>
+        <w:rPr>
+          <w:rFonts w:cstheme="minorHAnsi"/>
+          <w:sz w:val="22"/>
+          <w:szCs w:val="22"/>
           <w:lang w:val="en-US"/>
         </w:rPr>
         <w:t>O</w:t>
@@ -149,13 +308,35 @@
       <w:r>
         <w:rPr>
           <w:rFonts w:cstheme="minorHAnsi"/>
-          <w:lang w:val="en-US"/>
-        </w:rPr>
-        <w:t xml:space="preserve">ne theory argues that language </w:t>
-      </w:r>
-      <w:r>
-        <w:rPr>
-          <w:rFonts w:cstheme="minorHAnsi"/>
+          <w:sz w:val="22"/>
+          <w:szCs w:val="22"/>
+          <w:lang w:val="en-US"/>
+        </w:rPr>
+        <w:t xml:space="preserve">ne theory argues that </w:t>
+      </w:r>
+      <w:r>
+        <w:rPr>
+          <w:rFonts w:cstheme="minorHAnsi"/>
+          <w:sz w:val="22"/>
+          <w:szCs w:val="22"/>
+          <w:lang w:val="en-US"/>
+        </w:rPr>
+        <w:t>speech preference</w:t>
+      </w:r>
+      <w:r>
+        <w:rPr>
+          <w:rFonts w:cstheme="minorHAnsi"/>
+          <w:sz w:val="22"/>
+          <w:szCs w:val="22"/>
+          <w:lang w:val="en-US"/>
+        </w:rPr>
+        <w:t xml:space="preserve"> </w:t>
+      </w:r>
+      <w:r>
+        <w:rPr>
+          <w:rFonts w:cstheme="minorHAnsi"/>
+          <w:sz w:val="22"/>
+          <w:szCs w:val="22"/>
           <w:lang w:val="en-US"/>
         </w:rPr>
         <w:t>develops</w:t>
@@ -163,6 +344,8 @@
       <w:r>
         <w:rPr>
           <w:rFonts w:cstheme="minorHAnsi"/>
+          <w:sz w:val="22"/>
+          <w:szCs w:val="22"/>
           <w:lang w:val="en-US"/>
         </w:rPr>
         <w:t xml:space="preserve"> from familiarity with the sound patterns </w:t>
@@ -170,6 +353,8 @@
       <w:r>
         <w:rPr>
           <w:rFonts w:cstheme="minorHAnsi"/>
+          <w:sz w:val="22"/>
+          <w:szCs w:val="22"/>
           <w:lang w:val="en-US"/>
         </w:rPr>
         <w:t xml:space="preserve">of the language </w:t>
@@ -177,6 +362,8 @@
       <w:r>
         <w:rPr>
           <w:rFonts w:cstheme="minorHAnsi"/>
+          <w:sz w:val="22"/>
+          <w:szCs w:val="22"/>
           <w:lang w:val="en-US"/>
         </w:rPr>
         <w:t xml:space="preserve">to which </w:t>
@@ -184,6 +371,8 @@
       <w:r>
         <w:rPr>
           <w:rFonts w:cstheme="minorHAnsi"/>
+          <w:sz w:val="22"/>
+          <w:szCs w:val="22"/>
           <w:lang w:val="en-US"/>
         </w:rPr>
         <w:t>infants</w:t>
@@ -191,6 +380,8 @@
       <w:r>
         <w:rPr>
           <w:rFonts w:cstheme="minorHAnsi"/>
+          <w:sz w:val="22"/>
+          <w:szCs w:val="22"/>
           <w:lang w:val="en-US"/>
         </w:rPr>
         <w:t xml:space="preserve"> are exposed</w:t>
@@ -198,6 +389,8 @@
       <w:r>
         <w:rPr>
           <w:rFonts w:cstheme="minorHAnsi"/>
+          <w:sz w:val="22"/>
+          <w:szCs w:val="22"/>
           <w:lang w:val="en-US"/>
         </w:rPr>
         <w:t>.</w:t>
@@ -205,6 +398,8 @@
       <w:r>
         <w:rPr>
           <w:rFonts w:cstheme="minorHAnsi"/>
+          <w:sz w:val="22"/>
+          <w:szCs w:val="22"/>
           <w:lang w:val="en-US"/>
         </w:rPr>
         <w:t xml:space="preserve"> </w:t>
@@ -212,6 +407,8 @@
       <w:r>
         <w:rPr>
           <w:rFonts w:cstheme="minorHAnsi"/>
+          <w:sz w:val="22"/>
+          <w:szCs w:val="22"/>
           <w:lang w:val="en-US"/>
         </w:rPr>
         <w:t>A</w:t>
@@ -219,6 +416,8 @@
       <w:r>
         <w:rPr>
           <w:rFonts w:cstheme="minorHAnsi"/>
+          <w:sz w:val="22"/>
+          <w:szCs w:val="22"/>
           <w:lang w:val="en-US"/>
         </w:rPr>
         <w:t>nother argue</w:t>
@@ -226,6 +425,8 @@
       <w:r>
         <w:rPr>
           <w:rFonts w:cstheme="minorHAnsi"/>
+          <w:sz w:val="22"/>
+          <w:szCs w:val="22"/>
           <w:lang w:val="en-US"/>
         </w:rPr>
         <w:t>s</w:t>
@@ -233,6 +434,8 @@
       <w:r>
         <w:rPr>
           <w:rFonts w:cstheme="minorHAnsi"/>
+          <w:sz w:val="22"/>
+          <w:szCs w:val="22"/>
           <w:lang w:val="en-US"/>
         </w:rPr>
         <w:t xml:space="preserve"> that</w:t>
@@ -240,6 +443,8 @@
       <w:r>
         <w:rPr>
           <w:rFonts w:cstheme="minorHAnsi"/>
+          <w:sz w:val="22"/>
+          <w:szCs w:val="22"/>
           <w:lang w:val="en-US"/>
         </w:rPr>
         <w:t xml:space="preserve"> the auditory system has evolved to process natural sounds the most efficiently, in which case speech would initially not be distinguished from other natural sounds.</w:t>
@@ -247,6 +452,8 @@
       <w:r>
         <w:rPr>
           <w:rFonts w:cstheme="minorHAnsi"/>
+          <w:sz w:val="22"/>
+          <w:szCs w:val="22"/>
           <w:lang w:val="en-US"/>
         </w:rPr>
         <w:t xml:space="preserve"> </w:t>
@@ -254,13 +461,53 @@
       <w:r>
         <w:rPr>
           <w:rFonts w:cstheme="minorHAnsi"/>
-          <w:lang w:val="en-US"/>
-        </w:rPr>
-        <w:t xml:space="preserve">A last one argues that </w:t>
-      </w:r>
-      <w:r>
-        <w:rPr>
-          <w:rFonts w:cstheme="minorHAnsi"/>
+          <w:sz w:val="22"/>
+          <w:szCs w:val="22"/>
+          <w:lang w:val="en-US"/>
+        </w:rPr>
+        <w:t xml:space="preserve">A </w:t>
+      </w:r>
+      <w:r>
+        <w:rPr>
+          <w:rFonts w:cstheme="minorHAnsi"/>
+          <w:sz w:val="22"/>
+          <w:szCs w:val="22"/>
+          <w:lang w:val="en-US"/>
+        </w:rPr>
+        <w:t>third</w:t>
+      </w:r>
+      <w:r>
+        <w:rPr>
+          <w:rFonts w:cstheme="minorHAnsi"/>
+          <w:sz w:val="22"/>
+          <w:szCs w:val="22"/>
+          <w:lang w:val="en-US"/>
+        </w:rPr>
+        <w:t xml:space="preserve"> </w:t>
+      </w:r>
+      <w:r>
+        <w:rPr>
+          <w:rFonts w:cstheme="minorHAnsi"/>
+          <w:sz w:val="22"/>
+          <w:szCs w:val="22"/>
+          <w:lang w:val="en-US"/>
+        </w:rPr>
+        <w:t>theory</w:t>
+      </w:r>
+      <w:r>
+        <w:rPr>
+          <w:rFonts w:cstheme="minorHAnsi"/>
+          <w:sz w:val="22"/>
+          <w:szCs w:val="22"/>
+          <w:lang w:val="en-US"/>
+        </w:rPr>
+        <w:t xml:space="preserve"> argues that </w:t>
+      </w:r>
+      <w:r>
+        <w:rPr>
+          <w:rFonts w:cstheme="minorHAnsi"/>
+          <w:sz w:val="22"/>
+          <w:szCs w:val="22"/>
           <w:lang w:val="en-US"/>
         </w:rPr>
         <w:t xml:space="preserve">infants </w:t>
@@ -268,20 +515,26 @@
       <w:r>
         <w:rPr>
           <w:rFonts w:cstheme="minorHAnsi"/>
-          <w:lang w:val="en-US"/>
-        </w:rPr>
-        <w:t xml:space="preserve">are endowed </w:t>
-      </w:r>
-      <w:r>
-        <w:rPr>
-          <w:rFonts w:cstheme="minorHAnsi"/>
-          <w:lang w:val="en-US"/>
-        </w:rPr>
-        <w:t>with a capacity to process</w:t>
-      </w:r>
-      <w:r>
-        <w:rPr>
-          <w:rFonts w:cstheme="minorHAnsi"/>
+          <w:sz w:val="22"/>
+          <w:szCs w:val="22"/>
+          <w:lang w:val="en-US"/>
+        </w:rPr>
+        <w:t>initially</w:t>
+      </w:r>
+      <w:r>
+        <w:rPr>
+          <w:rFonts w:cstheme="minorHAnsi"/>
+          <w:sz w:val="22"/>
+          <w:szCs w:val="22"/>
+          <w:lang w:val="en-US"/>
+        </w:rPr>
+        <w:t xml:space="preserve"> process</w:t>
+      </w:r>
+      <w:r>
+        <w:rPr>
+          <w:rFonts w:cstheme="minorHAnsi"/>
+          <w:sz w:val="22"/>
+          <w:szCs w:val="22"/>
           <w:lang w:val="en-US"/>
         </w:rPr>
         <w:t xml:space="preserve"> vocal sounds </w:t>
@@ -289,6 +542,8 @@
       <w:r>
         <w:rPr>
           <w:rFonts w:cstheme="minorHAnsi"/>
+          <w:sz w:val="22"/>
+          <w:szCs w:val="22"/>
           <w:lang w:val="en-US"/>
         </w:rPr>
         <w:t xml:space="preserve">from various species </w:t>
@@ -296,6 +551,8 @@
       <w:r>
         <w:rPr>
           <w:rFonts w:cstheme="minorHAnsi"/>
+          <w:sz w:val="22"/>
+          <w:szCs w:val="22"/>
           <w:lang w:val="en-US"/>
         </w:rPr>
         <w:t>as a broad category</w:t>
@@ -303,6 +560,8 @@
       <w:r>
         <w:rPr>
           <w:rFonts w:cstheme="minorHAnsi"/>
+          <w:sz w:val="22"/>
+          <w:szCs w:val="22"/>
           <w:lang w:val="en-US"/>
         </w:rPr>
         <w:t>,</w:t>
@@ -310,6 +569,8 @@
       <w:r>
         <w:rPr>
           <w:rFonts w:cstheme="minorHAnsi"/>
+          <w:sz w:val="22"/>
+          <w:szCs w:val="22"/>
           <w:lang w:val="en-US"/>
         </w:rPr>
         <w:t xml:space="preserve"> and narrow it to speech during the first year of life.</w:t>
@@ -317,6 +578,8 @@
       <w:r>
         <w:rPr>
           <w:rFonts w:cstheme="minorHAnsi"/>
+          <w:sz w:val="22"/>
+          <w:szCs w:val="22"/>
           <w:lang w:val="en-US"/>
         </w:rPr>
         <w:t xml:space="preserve"> </w:t>
@@ -324,6 +587,8 @@
       <w:r>
         <w:rPr>
           <w:rFonts w:cstheme="minorHAnsi"/>
+          <w:sz w:val="22"/>
+          <w:szCs w:val="22"/>
           <w:lang w:val="en-US"/>
         </w:rPr>
         <w:t xml:space="preserve"> </w:t>
@@ -336,263 +601,479 @@
         <w:jc w:val="both"/>
         <w:rPr>
           <w:rFonts w:ascii="Times New Roman" w:eastAsia="Times New Roman" w:hAnsi="Times New Roman" w:cs="Times New Roman"/>
+          <w:sz w:val="22"/>
+          <w:szCs w:val="22"/>
           <w:lang w:val="en-US" w:eastAsia="fr-FR"/>
         </w:rPr>
       </w:pPr>
       <w:r>
         <w:rPr>
-          <w:lang w:val="en-US"/>
-        </w:rPr>
-        <w:t xml:space="preserve">We </w:t>
-      </w:r>
-      <w:r>
-        <w:rPr>
-          <w:lang w:val="en-US"/>
-        </w:rPr>
-        <w:t xml:space="preserve">gather all the available literature on this topic, </w:t>
-      </w:r>
-      <w:r>
-        <w:rPr>
+          <w:sz w:val="22"/>
+          <w:szCs w:val="22"/>
+          <w:lang w:val="en-US"/>
+        </w:rPr>
+        <w:t>In this paper, w</w:t>
+      </w:r>
+      <w:r>
+        <w:rPr>
+          <w:sz w:val="22"/>
+          <w:szCs w:val="22"/>
+          <w:lang w:val="en-US"/>
+        </w:rPr>
+        <w:t xml:space="preserve">e </w:t>
+      </w:r>
+      <w:r>
+        <w:rPr>
+          <w:sz w:val="22"/>
+          <w:szCs w:val="22"/>
+          <w:lang w:val="en-US"/>
+        </w:rPr>
+        <w:t>gather all the available literature on th</w:t>
+      </w:r>
+      <w:r>
+        <w:rPr>
+          <w:sz w:val="22"/>
+          <w:szCs w:val="22"/>
+          <w:lang w:val="en-US"/>
+        </w:rPr>
+        <w:t xml:space="preserve">e </w:t>
+      </w:r>
+      <w:r>
+        <w:rPr>
+          <w:sz w:val="22"/>
+          <w:szCs w:val="22"/>
+          <w:lang w:val="en-US"/>
+        </w:rPr>
+        <w:t>emergence of speech preference in human infants</w:t>
+      </w:r>
+      <w:r>
+        <w:rPr>
+          <w:sz w:val="22"/>
+          <w:szCs w:val="22"/>
+          <w:lang w:val="en-US"/>
+        </w:rPr>
+        <w:t xml:space="preserve">, </w:t>
+      </w:r>
+      <w:r>
+        <w:rPr>
+          <w:sz w:val="22"/>
+          <w:szCs w:val="22"/>
           <w:lang w:val="en-US"/>
         </w:rPr>
         <w:t xml:space="preserve">and </w:t>
       </w:r>
       <w:r>
         <w:rPr>
+          <w:sz w:val="22"/>
+          <w:szCs w:val="22"/>
           <w:lang w:val="en-US"/>
         </w:rPr>
         <w:t xml:space="preserve">leverage meta-analysis to </w:t>
       </w:r>
       <w:r>
         <w:rPr>
+          <w:sz w:val="22"/>
+          <w:szCs w:val="22"/>
           <w:lang w:val="en-US"/>
         </w:rPr>
         <w:t>integrate results from experiments that used different stimuli</w:t>
       </w:r>
       <w:r>
         <w:rPr>
+          <w:sz w:val="22"/>
+          <w:szCs w:val="22"/>
           <w:lang w:val="en-US"/>
         </w:rPr>
         <w:t xml:space="preserve"> at different ages</w:t>
       </w:r>
       <w:r>
         <w:rPr>
+          <w:sz w:val="22"/>
+          <w:szCs w:val="22"/>
           <w:lang w:val="en-US"/>
         </w:rPr>
         <w:t>. This</w:t>
       </w:r>
       <w:r>
         <w:rPr>
+          <w:sz w:val="22"/>
+          <w:szCs w:val="22"/>
           <w:lang w:val="en-US"/>
         </w:rPr>
         <w:t xml:space="preserve"> allow</w:t>
       </w:r>
       <w:r>
         <w:rPr>
+          <w:sz w:val="22"/>
+          <w:szCs w:val="22"/>
           <w:lang w:val="en-US"/>
         </w:rPr>
         <w:t>s</w:t>
       </w:r>
       <w:r>
         <w:rPr>
-          <w:lang w:val="en-US"/>
-        </w:rPr>
-        <w:t xml:space="preserve"> us unprecedented power to</w:t>
-      </w:r>
-      <w:r>
-        <w:rPr>
-          <w:lang w:val="en-US"/>
-        </w:rPr>
-        <w:t xml:space="preserve"> examine current theories.</w:t>
-      </w:r>
-      <w:r>
-        <w:rPr>
+          <w:sz w:val="22"/>
+          <w:szCs w:val="22"/>
+          <w:lang w:val="en-US"/>
+        </w:rPr>
+        <w:t xml:space="preserve"> us unprecedented power to examine current theories.</w:t>
+      </w:r>
+      <w:r>
+        <w:rPr>
+          <w:sz w:val="22"/>
+          <w:szCs w:val="22"/>
           <w:lang w:val="en-US"/>
         </w:rPr>
         <w:t xml:space="preserve"> </w:t>
       </w:r>
       <w:r>
         <w:rPr>
-          <w:lang w:val="en-US"/>
-        </w:rPr>
-        <w:t>Synthesizing data from 776 infants across 38 different experiments, o</w:t>
-      </w:r>
-      <w:r>
-        <w:rPr>
-          <w:lang w:val="en-US"/>
-        </w:rPr>
-        <w:t>ur results demonstrate that from birth</w:t>
-      </w:r>
-      <w:r>
-        <w:rPr>
+          <w:sz w:val="22"/>
+          <w:szCs w:val="22"/>
+          <w:lang w:val="en-US"/>
+        </w:rPr>
+        <w:t>Our analysis of</w:t>
+      </w:r>
+      <w:r>
+        <w:rPr>
+          <w:sz w:val="22"/>
+          <w:szCs w:val="22"/>
+          <w:lang w:val="en-US"/>
+        </w:rPr>
+        <w:t xml:space="preserve"> data from 776 infants across 38 different experiments</w:t>
+      </w:r>
+      <w:r>
+        <w:rPr>
+          <w:sz w:val="22"/>
+          <w:szCs w:val="22"/>
+          <w:lang w:val="en-US"/>
+        </w:rPr>
+        <w:t xml:space="preserve"> </w:t>
+      </w:r>
+      <w:r>
+        <w:rPr>
+          <w:sz w:val="22"/>
+          <w:szCs w:val="22"/>
+          <w:lang w:val="en-US"/>
+        </w:rPr>
+        <w:t xml:space="preserve"> demonstrate</w:t>
+      </w:r>
+      <w:r>
+        <w:rPr>
+          <w:sz w:val="22"/>
+          <w:szCs w:val="22"/>
+          <w:lang w:val="en-US"/>
+        </w:rPr>
+        <w:t>s</w:t>
+      </w:r>
+      <w:r>
+        <w:rPr>
+          <w:sz w:val="22"/>
+          <w:szCs w:val="22"/>
+          <w:lang w:val="en-US"/>
+        </w:rPr>
+        <w:t xml:space="preserve"> that from birth</w:t>
+      </w:r>
+      <w:r>
+        <w:rPr>
+          <w:sz w:val="22"/>
+          <w:szCs w:val="22"/>
           <w:lang w:val="en-US"/>
         </w:rPr>
         <w:t xml:space="preserve">, </w:t>
       </w:r>
       <w:r>
         <w:rPr>
-          <w:lang w:val="en-US"/>
-        </w:rPr>
-        <w:t>human infants preferentially orient their attention to</w:t>
-      </w:r>
-      <w:r>
-        <w:rPr>
+          <w:sz w:val="22"/>
+          <w:szCs w:val="22"/>
+          <w:lang w:val="en-US"/>
+        </w:rPr>
+        <w:t>infants preferentially orient their attention to</w:t>
+      </w:r>
+      <w:r>
+        <w:rPr>
+          <w:sz w:val="22"/>
+          <w:szCs w:val="22"/>
           <w:lang w:val="en-US"/>
         </w:rPr>
         <w:t>ward</w:t>
       </w:r>
       <w:r>
         <w:rPr>
+          <w:sz w:val="22"/>
+          <w:szCs w:val="22"/>
           <w:lang w:val="en-US"/>
         </w:rPr>
         <w:t xml:space="preserve"> speech. </w:t>
       </w:r>
       <w:r>
         <w:rPr>
-          <w:lang w:val="en-US"/>
-        </w:rPr>
-        <w:t>R</w:t>
-      </w:r>
-      <w:r>
-        <w:rPr>
-          <w:lang w:val="en-US"/>
-        </w:rPr>
-        <w:t xml:space="preserve">esults do not statistically differ depending on </w:t>
-      </w:r>
-      <w:r>
-        <w:rPr>
+          <w:sz w:val="22"/>
+          <w:szCs w:val="22"/>
+          <w:lang w:val="en-US"/>
+        </w:rPr>
+        <w:t>I</w:t>
+      </w:r>
+      <w:r>
+        <w:rPr>
+          <w:sz w:val="22"/>
+          <w:szCs w:val="22"/>
+          <w:lang w:val="en-US"/>
+        </w:rPr>
+        <w:t>nfant’s preference for speech does not depend</w:t>
+      </w:r>
+      <w:r>
+        <w:rPr>
+          <w:sz w:val="22"/>
+          <w:szCs w:val="22"/>
+          <w:lang w:val="en-US"/>
+        </w:rPr>
+        <w:t xml:space="preserve"> on </w:t>
+      </w:r>
+      <w:r>
+        <w:rPr>
+          <w:sz w:val="22"/>
+          <w:szCs w:val="22"/>
           <w:lang w:val="en-US"/>
         </w:rPr>
         <w:t xml:space="preserve">the language used, </w:t>
       </w:r>
       <w:r>
         <w:rPr>
+          <w:sz w:val="22"/>
+          <w:szCs w:val="22"/>
           <w:lang w:val="en-US"/>
         </w:rPr>
         <w:t>whether the competitor sound is vocal or non-vocal</w:t>
       </w:r>
       <w:r>
         <w:rPr>
+          <w:sz w:val="22"/>
+          <w:szCs w:val="22"/>
           <w:lang w:val="en-US"/>
         </w:rPr>
         <w:t>, natural or artificial</w:t>
       </w:r>
       <w:r>
         <w:rPr>
-          <w:lang w:val="en-US"/>
-        </w:rPr>
-        <w:t xml:space="preserve">; and are extremely stable across the first year of life. As such, our </w:t>
-      </w:r>
-      <w:r>
-        <w:rPr>
+          <w:sz w:val="22"/>
+          <w:szCs w:val="22"/>
+          <w:lang w:val="en-US"/>
+        </w:rPr>
+        <w:t xml:space="preserve">; and </w:t>
+      </w:r>
+      <w:r>
+        <w:rPr>
+          <w:sz w:val="22"/>
+          <w:szCs w:val="22"/>
+          <w:lang w:val="en-US"/>
+        </w:rPr>
+        <w:t>is</w:t>
+      </w:r>
+      <w:r>
+        <w:rPr>
+          <w:sz w:val="22"/>
+          <w:szCs w:val="22"/>
+          <w:lang w:val="en-US"/>
+        </w:rPr>
+        <w:t xml:space="preserve"> extremely stable across the first year of life. As such, our </w:t>
+      </w:r>
+      <w:r>
+        <w:rPr>
+          <w:sz w:val="22"/>
+          <w:szCs w:val="22"/>
           <w:lang w:val="en-US"/>
         </w:rPr>
         <w:t>results</w:t>
       </w:r>
       <w:r>
         <w:rPr>
+          <w:sz w:val="22"/>
+          <w:szCs w:val="22"/>
           <w:lang w:val="en-US"/>
         </w:rPr>
         <w:t xml:space="preserve"> provide evidence for yet another theoretical perspective, where </w:t>
       </w:r>
       <w:r>
         <w:rPr>
+          <w:sz w:val="22"/>
+          <w:szCs w:val="22"/>
           <w:lang w:val="en-US"/>
         </w:rPr>
         <w:t xml:space="preserve">from birth, </w:t>
       </w:r>
       <w:r>
         <w:rPr>
+          <w:sz w:val="22"/>
+          <w:szCs w:val="22"/>
           <w:lang w:val="en-US"/>
         </w:rPr>
         <w:t>human cogniti</w:t>
       </w:r>
       <w:r>
         <w:rPr>
+          <w:sz w:val="22"/>
+          <w:szCs w:val="22"/>
           <w:lang w:val="en-US"/>
         </w:rPr>
         <w:t xml:space="preserve">on </w:t>
       </w:r>
       <w:r>
         <w:rPr>
+          <w:sz w:val="22"/>
+          <w:szCs w:val="22"/>
           <w:lang w:val="en-US"/>
         </w:rPr>
         <w:t>is setup to</w:t>
       </w:r>
       <w:r>
         <w:rPr>
+          <w:sz w:val="22"/>
+          <w:szCs w:val="22"/>
+          <w:lang w:val="en-US"/>
+        </w:rPr>
+        <w:t xml:space="preserve"> discriminate speech from other natural or vocal sounds, </w:t>
+      </w:r>
+      <w:r>
+        <w:rPr>
+          <w:sz w:val="22"/>
+          <w:szCs w:val="22"/>
+          <w:lang w:val="en-US"/>
+        </w:rPr>
+        <w:t>in a way that is</w:t>
+      </w:r>
+      <w:r>
+        <w:rPr>
+          <w:sz w:val="22"/>
+          <w:szCs w:val="22"/>
           <w:lang w:val="en-US"/>
         </w:rPr>
         <w:t xml:space="preserve"> </w:t>
       </w:r>
       <w:r>
         <w:rPr>
-          <w:lang w:val="en-US"/>
-        </w:rPr>
-        <w:t xml:space="preserve">discriminate speech from other natural or vocal sounds, </w:t>
-      </w:r>
-      <w:r>
-        <w:rPr>
-          <w:lang w:val="en-US"/>
-        </w:rPr>
-        <w:t>in a way that is</w:t>
-      </w:r>
-      <w:r>
-        <w:rPr>
+          <w:sz w:val="22"/>
+          <w:szCs w:val="22"/>
+          <w:lang w:val="en-US"/>
+        </w:rPr>
+        <w:t>flexibl</w:t>
+      </w:r>
+      <w:r>
+        <w:rPr>
+          <w:sz w:val="22"/>
+          <w:szCs w:val="22"/>
+          <w:lang w:val="en-US"/>
+        </w:rPr>
+        <w:t>e</w:t>
+      </w:r>
+      <w:r>
+        <w:rPr>
+          <w:sz w:val="22"/>
+          <w:szCs w:val="22"/>
+          <w:lang w:val="en-US"/>
+        </w:rPr>
+        <w:t xml:space="preserve"> enough to be independent of the language spoken.</w:t>
+      </w:r>
+      <w:r>
+        <w:rPr>
+          <w:sz w:val="22"/>
+          <w:szCs w:val="22"/>
           <w:lang w:val="en-US"/>
         </w:rPr>
         <w:t xml:space="preserve"> </w:t>
       </w:r>
       <w:r>
         <w:rPr>
-          <w:lang w:val="en-US"/>
-        </w:rPr>
-        <w:t>flexibl</w:t>
-      </w:r>
-      <w:r>
-        <w:rPr>
+          <w:sz w:val="22"/>
+          <w:szCs w:val="22"/>
+          <w:lang w:val="en-US"/>
+        </w:rPr>
+        <w:t>As t</w:t>
+      </w:r>
+      <w:r>
+        <w:rPr>
+          <w:sz w:val="22"/>
+          <w:szCs w:val="22"/>
+          <w:lang w:val="en-US"/>
+        </w:rPr>
+        <w:t>hese results strikingly parallel the development of face perception</w:t>
+      </w:r>
+      <w:r>
+        <w:rPr>
+          <w:sz w:val="22"/>
+          <w:szCs w:val="22"/>
+          <w:lang w:val="en-US"/>
+        </w:rPr>
+        <w:t>, w</w:t>
+      </w:r>
+      <w:r>
+        <w:rPr>
+          <w:sz w:val="22"/>
+          <w:szCs w:val="22"/>
           <w:lang w:val="en-US"/>
         </w:rPr>
         <w:t>e</w:t>
       </w:r>
       <w:r>
         <w:rPr>
-          <w:lang w:val="en-US"/>
-        </w:rPr>
-        <w:t xml:space="preserve"> enough to be independent of the language spoken.</w:t>
-      </w:r>
-      <w:r>
-        <w:rPr>
-          <w:lang w:val="en-US"/>
-        </w:rPr>
-        <w:t xml:space="preserve"> These results strikingly parallel the development of face perception</w:t>
-      </w:r>
-      <w:r>
-        <w:rPr>
-          <w:lang w:val="en-US"/>
-        </w:rPr>
-        <w:t>, and w</w:t>
-      </w:r>
-      <w:r>
-        <w:rPr>
-          <w:lang w:val="en-US"/>
-        </w:rPr>
-        <w:t xml:space="preserve">e argue that </w:t>
-      </w:r>
-      <w:r>
-        <w:rPr>
+          <w:sz w:val="22"/>
+          <w:szCs w:val="22"/>
+          <w:lang w:val="en-US"/>
+        </w:rPr>
+        <w:t xml:space="preserve"> additionally</w:t>
+      </w:r>
+      <w:r>
+        <w:rPr>
+          <w:sz w:val="22"/>
+          <w:szCs w:val="22"/>
+          <w:lang w:val="en-US"/>
+        </w:rPr>
+        <w:t xml:space="preserve"> argue that </w:t>
+      </w:r>
+      <w:r>
+        <w:rPr>
+          <w:sz w:val="22"/>
+          <w:szCs w:val="22"/>
           <w:lang w:val="en-US"/>
         </w:rPr>
         <w:t xml:space="preserve">this capacity </w:t>
       </w:r>
       <w:r>
         <w:rPr>
-          <w:lang w:val="en-US"/>
-        </w:rPr>
-        <w:t>would be the gate to</w:t>
-      </w:r>
-      <w:r>
-        <w:rPr>
+          <w:sz w:val="22"/>
+          <w:szCs w:val="22"/>
+          <w:lang w:val="en-US"/>
+        </w:rPr>
+        <w:t>c</w:t>
+      </w:r>
+      <w:r>
+        <w:rPr>
+          <w:sz w:val="22"/>
+          <w:szCs w:val="22"/>
+          <w:lang w:val="en-US"/>
+        </w:rPr>
+        <w:t xml:space="preserve">ould be </w:t>
+      </w:r>
+      <w:r>
+        <w:rPr>
+          <w:sz w:val="22"/>
+          <w:szCs w:val="22"/>
+          <w:lang w:val="en-US"/>
+        </w:rPr>
+        <w:t>a</w:t>
+      </w:r>
+      <w:r>
+        <w:rPr>
+          <w:sz w:val="22"/>
+          <w:szCs w:val="22"/>
+          <w:lang w:val="en-US"/>
+        </w:rPr>
+        <w:t xml:space="preserve"> gate to</w:t>
+      </w:r>
+      <w:r>
+        <w:rPr>
+          <w:sz w:val="22"/>
+          <w:szCs w:val="22"/>
           <w:lang w:val="en-US"/>
         </w:rPr>
         <w:t xml:space="preserve"> social cognition.</w:t>
@@ -605,101 +1086,275 @@
         <w:jc w:val="both"/>
         <w:rPr>
           <w:rFonts w:eastAsia="Times New Roman" w:cstheme="minorHAnsi"/>
-          <w:sz w:val="36"/>
-          <w:szCs w:val="36"/>
+          <w:sz w:val="32"/>
+          <w:szCs w:val="32"/>
           <w:lang w:val="en-US" w:eastAsia="fr-FR"/>
         </w:rPr>
       </w:pPr>
       <w:r>
         <w:rPr>
-          <w:lang w:val="en-US"/>
-        </w:rPr>
-        <w:t>How vocal communication develops is one of the most intriguing questions nowadays</w:t>
-      </w:r>
-      <w:r>
-        <w:rPr>
+          <w:sz w:val="22"/>
+          <w:szCs w:val="22"/>
+          <w:lang w:val="en-US"/>
+        </w:rPr>
+        <w:t>Uncovering the cognitive architecture enabling the development of</w:t>
+      </w:r>
+      <w:r>
+        <w:rPr>
+          <w:sz w:val="22"/>
+          <w:szCs w:val="22"/>
+          <w:lang w:val="en-US"/>
+        </w:rPr>
+        <w:t xml:space="preserve"> vocal communication is one of the most intriguing questions nowadays</w:t>
+      </w:r>
+      <w:r>
+        <w:rPr>
+          <w:sz w:val="22"/>
+          <w:szCs w:val="22"/>
           <w:lang w:val="en-US"/>
         </w:rPr>
         <w:t>, be it from an evolutionary</w:t>
       </w:r>
       <w:r>
         <w:rPr>
+          <w:sz w:val="22"/>
+          <w:szCs w:val="22"/>
           <w:lang w:val="en-US"/>
         </w:rPr>
         <w:t xml:space="preserve">, </w:t>
       </w:r>
       <w:r>
         <w:rPr>
+          <w:sz w:val="22"/>
+          <w:szCs w:val="22"/>
           <w:lang w:val="en-US"/>
         </w:rPr>
         <w:t>biological</w:t>
       </w:r>
       <w:r>
         <w:rPr>
+          <w:sz w:val="22"/>
+          <w:szCs w:val="22"/>
           <w:lang w:val="en-US"/>
         </w:rPr>
         <w:t xml:space="preserve">, or </w:t>
       </w:r>
       <w:r>
         <w:rPr>
+          <w:sz w:val="22"/>
+          <w:szCs w:val="22"/>
           <w:lang w:val="en-US"/>
         </w:rPr>
         <w:t>psychological</w:t>
       </w:r>
       <w:r>
         <w:rPr>
-          <w:lang w:val="en-US"/>
-        </w:rPr>
-        <w:t xml:space="preserve"> perspective regarding the </w:t>
-      </w:r>
-      <w:r>
-        <w:rPr>
-          <w:lang w:val="en-US"/>
-        </w:rPr>
-        <w:t>cognitive</w:t>
-      </w:r>
-      <w:r>
-        <w:rPr>
-          <w:lang w:val="en-US"/>
-        </w:rPr>
-        <w:t xml:space="preserve"> architecture that enables it</w:t>
-      </w:r>
-      <w:r>
-        <w:rPr>
+          <w:sz w:val="22"/>
+          <w:szCs w:val="22"/>
+          <w:lang w:val="en-US"/>
+        </w:rPr>
+        <w:t xml:space="preserve"> perspective</w:t>
+      </w:r>
+      <w:r>
+        <w:rPr>
+          <w:sz w:val="22"/>
+          <w:szCs w:val="22"/>
           <w:lang w:val="en-US"/>
         </w:rPr>
         <w:t>.</w:t>
       </w:r>
       <w:r>
         <w:rPr>
-          <w:lang w:val="en-US"/>
-        </w:rPr>
-        <w:t xml:space="preserve"> Accordingly, we are convinced that our results would be of great interest for a large public from </w:t>
+          <w:sz w:val="22"/>
+          <w:szCs w:val="22"/>
+          <w:lang w:val="en-US"/>
+        </w:rPr>
+        <w:t xml:space="preserve"> </w:t>
+      </w:r>
+      <w:r>
+        <w:rPr>
+          <w:sz w:val="22"/>
+          <w:szCs w:val="22"/>
+          <w:lang w:val="en-US"/>
+        </w:rPr>
+        <w:t>W</w:t>
+      </w:r>
+      <w:r>
+        <w:rPr>
+          <w:sz w:val="22"/>
+          <w:szCs w:val="22"/>
+          <w:lang w:val="en-US"/>
+        </w:rPr>
+        <w:t xml:space="preserve">e </w:t>
+      </w:r>
+      <w:r>
+        <w:rPr>
+          <w:sz w:val="22"/>
+          <w:szCs w:val="22"/>
+          <w:lang w:val="en-US"/>
+        </w:rPr>
+        <w:t>think</w:t>
+      </w:r>
+      <w:r>
+        <w:rPr>
+          <w:sz w:val="22"/>
+          <w:szCs w:val="22"/>
+          <w:lang w:val="en-US"/>
+        </w:rPr>
+        <w:t xml:space="preserve"> that </w:t>
+      </w:r>
+      <w:r>
+        <w:rPr>
+          <w:sz w:val="22"/>
+          <w:szCs w:val="22"/>
+          <w:lang w:val="en-US"/>
+        </w:rPr>
+        <w:t xml:space="preserve">our approach to </w:t>
+      </w:r>
+      <w:r>
+        <w:rPr>
+          <w:sz w:val="22"/>
+          <w:szCs w:val="22"/>
+          <w:lang w:val="en-US"/>
+        </w:rPr>
+        <w:t xml:space="preserve">use </w:t>
+      </w:r>
+      <w:r>
+        <w:rPr>
+          <w:sz w:val="22"/>
+          <w:szCs w:val="22"/>
+          <w:lang w:val="en-US"/>
+        </w:rPr>
+        <w:t>meta-</w:t>
+      </w:r>
+      <w:r>
+        <w:rPr>
+          <w:sz w:val="22"/>
+          <w:szCs w:val="22"/>
+          <w:lang w:val="en-US"/>
+        </w:rPr>
+        <w:t xml:space="preserve">analysis </w:t>
+      </w:r>
+      <w:r>
+        <w:rPr>
+          <w:sz w:val="22"/>
+          <w:szCs w:val="22"/>
+          <w:lang w:val="en-US"/>
+        </w:rPr>
+        <w:t xml:space="preserve">to </w:t>
+      </w:r>
+      <w:r>
+        <w:rPr>
+          <w:sz w:val="22"/>
+          <w:szCs w:val="22"/>
+          <w:lang w:val="en-US"/>
+        </w:rPr>
+        <w:t>investigate</w:t>
+      </w:r>
+      <w:r>
+        <w:rPr>
+          <w:sz w:val="22"/>
+          <w:szCs w:val="22"/>
+          <w:lang w:val="en-US"/>
+        </w:rPr>
+        <w:t xml:space="preserve"> </w:t>
+      </w:r>
+      <w:r>
+        <w:rPr>
+          <w:sz w:val="22"/>
+          <w:szCs w:val="22"/>
+          <w:lang w:val="en-US"/>
+        </w:rPr>
+        <w:t xml:space="preserve">this </w:t>
+      </w:r>
+      <w:r>
+        <w:rPr>
+          <w:sz w:val="22"/>
+          <w:szCs w:val="22"/>
+          <w:lang w:val="en-US"/>
+        </w:rPr>
+        <w:t>theoretical question</w:t>
+      </w:r>
+      <w:r>
+        <w:rPr>
+          <w:sz w:val="22"/>
+          <w:szCs w:val="22"/>
+          <w:lang w:val="en-US"/>
+        </w:rPr>
+        <w:t xml:space="preserve"> at the scale of the literature</w:t>
+      </w:r>
+      <w:r>
+        <w:rPr>
+          <w:sz w:val="22"/>
+          <w:szCs w:val="22"/>
+          <w:lang w:val="en-US"/>
+        </w:rPr>
+        <w:t xml:space="preserve">, as well as the insights </w:t>
+      </w:r>
+      <w:r>
+        <w:rPr>
+          <w:sz w:val="22"/>
+          <w:szCs w:val="22"/>
+          <w:lang w:val="en-US"/>
+        </w:rPr>
+        <w:t>gained</w:t>
+      </w:r>
+      <w:r>
+        <w:rPr>
+          <w:sz w:val="22"/>
+          <w:szCs w:val="22"/>
+          <w:lang w:val="en-US"/>
+        </w:rPr>
+        <w:t>,</w:t>
+      </w:r>
+      <w:r>
+        <w:rPr>
+          <w:sz w:val="22"/>
+          <w:szCs w:val="22"/>
+          <w:lang w:val="en-US"/>
+        </w:rPr>
+        <w:t xml:space="preserve"> </w:t>
+      </w:r>
+      <w:r>
+        <w:rPr>
+          <w:sz w:val="22"/>
+          <w:szCs w:val="22"/>
+          <w:lang w:val="en-US"/>
+        </w:rPr>
+        <w:t xml:space="preserve">would be of great interest for a large public from </w:t>
       </w:r>
       <w:r>
         <w:rPr>
           <w:rFonts w:eastAsia="Times New Roman" w:cstheme="minorHAnsi"/>
+          <w:sz w:val="22"/>
+          <w:szCs w:val="22"/>
           <w:lang w:val="en-US" w:eastAsia="fr-FR"/>
         </w:rPr>
-        <w:t>psychology to system neuroscience</w:t>
+        <w:t>psychology to system</w:t>
       </w:r>
       <w:r>
         <w:rPr>
           <w:rFonts w:eastAsia="Times New Roman" w:cstheme="minorHAnsi"/>
+          <w:sz w:val="22"/>
+          <w:szCs w:val="22"/>
           <w:lang w:val="en-US" w:eastAsia="fr-FR"/>
         </w:rPr>
-        <w:t xml:space="preserve">, but also </w:t>
+        <w:t>s</w:t>
       </w:r>
       <w:r>
         <w:rPr>
           <w:rFonts w:eastAsia="Times New Roman" w:cstheme="minorHAnsi"/>
+          <w:sz w:val="22"/>
+          <w:szCs w:val="22"/>
           <w:lang w:val="en-US" w:eastAsia="fr-FR"/>
         </w:rPr>
-        <w:t>ethology</w:t>
+        <w:t xml:space="preserve"> neuroscience, but also ethology</w:t>
       </w:r>
       <w:r>
         <w:rPr>
           <w:rFonts w:eastAsia="Times New Roman" w:cstheme="minorHAnsi"/>
+          <w:sz w:val="22"/>
+          <w:szCs w:val="22"/>
           <w:lang w:val="en-US" w:eastAsia="fr-FR"/>
         </w:rPr>
         <w:t xml:space="preserve"> and evolutionary biology</w:t>
@@ -707,6 +1362,8 @@
       <w:r>
         <w:rPr>
           <w:rFonts w:eastAsia="Times New Roman" w:cstheme="minorHAnsi"/>
+          <w:sz w:val="22"/>
+          <w:szCs w:val="22"/>
           <w:lang w:val="en-US" w:eastAsia="fr-FR"/>
         </w:rPr>
         <w:t>.</w:t>
@@ -717,14 +1374,34 @@
         <w:spacing w:line="276" w:lineRule="auto"/>
         <w:ind w:firstLine="708"/>
         <w:rPr>
+          <w:sz w:val="22"/>
+          <w:szCs w:val="22"/>
           <w:lang w:val="en-US"/>
         </w:rPr>
       </w:pPr>
       <w:r>
         <w:rPr>
-          <w:lang w:val="en-US"/>
-        </w:rPr>
-        <w:t xml:space="preserve">We make our meta-analytic data and reproducible analysis scripts publicly accessible online; links provided in manuscript.  </w:t>
+          <w:sz w:val="22"/>
+          <w:szCs w:val="22"/>
+          <w:lang w:val="en-US"/>
+        </w:rPr>
+        <w:t>We make our meta-analytic data and reproducible analysis scripts publicly accessible online;</w:t>
+      </w:r>
+      <w:r>
+        <w:rPr>
+          <w:sz w:val="22"/>
+          <w:szCs w:val="22"/>
+          <w:lang w:val="en-US"/>
+        </w:rPr>
+        <w:t xml:space="preserve"> with</w:t>
+      </w:r>
+      <w:r>
+        <w:rPr>
+          <w:sz w:val="22"/>
+          <w:szCs w:val="22"/>
+          <w:lang w:val="en-US"/>
+        </w:rPr>
+        <w:t xml:space="preserve"> links provided in manuscript.  </w:t>
       </w:r>
     </w:p>
     <w:p>
@@ -733,11 +1410,15 @@
         <w:ind w:firstLine="708"/>
         <w:jc w:val="both"/>
         <w:rPr>
+          <w:sz w:val="22"/>
+          <w:szCs w:val="22"/>
           <w:lang w:val="en-US"/>
         </w:rPr>
       </w:pPr>
       <w:r>
         <w:rPr>
+          <w:sz w:val="22"/>
+          <w:szCs w:val="22"/>
           <w:lang w:val="en-US"/>
         </w:rPr>
         <w:t xml:space="preserve">This work has not been published previously, and is not under consideration for publication elsewhere. </w:t>
@@ -747,80 +1428,104 @@
       <w:pPr>
         <w:spacing w:before="480" w:after="480" w:line="276" w:lineRule="auto"/>
         <w:rPr>
+          <w:sz w:val="22"/>
+          <w:szCs w:val="22"/>
           <w:lang w:val="en-US"/>
         </w:rPr>
       </w:pPr>
       <w:r>
         <w:rPr>
+          <w:sz w:val="22"/>
+          <w:szCs w:val="22"/>
           <w:lang w:val="en-US"/>
         </w:rPr>
         <w:t>Best regards,</w:t>
+      </w:r>
+    </w:p>
+    <w:p>
+      <w:pPr>
+        <w:spacing w:before="100" w:beforeAutospacing="1" w:after="100" w:afterAutospacing="1" w:line="276" w:lineRule="auto"/>
+        <w:rPr>
+          <w:b/>
+          <w:bCs/>
+          <w:sz w:val="22"/>
+          <w:szCs w:val="22"/>
+          <w:lang w:val="en-US"/>
+        </w:rPr>
+      </w:pPr>
+      <w:r>
+        <w:rPr>
+          <w:sz w:val="22"/>
+          <w:szCs w:val="22"/>
+          <w:lang w:val="en-US"/>
+        </w:rPr>
+        <w:t xml:space="preserve">Cécile Issard, </w:t>
+      </w:r>
+      <w:proofErr w:type="spellStart"/>
+      <w:r>
+        <w:rPr>
+          <w:sz w:val="22"/>
+          <w:szCs w:val="22"/>
+          <w:lang w:val="en-US"/>
+        </w:rPr>
+        <w:t>Sho</w:t>
+      </w:r>
+      <w:proofErr w:type="spellEnd"/>
+      <w:r>
+        <w:rPr>
+          <w:sz w:val="22"/>
+          <w:szCs w:val="22"/>
+          <w:lang w:val="en-US"/>
+        </w:rPr>
+        <w:t xml:space="preserve"> Tsuji, and Alejandrina </w:t>
+      </w:r>
+      <w:proofErr w:type="spellStart"/>
+      <w:r>
+        <w:rPr>
+          <w:sz w:val="22"/>
+          <w:szCs w:val="22"/>
+          <w:lang w:val="en-US"/>
+        </w:rPr>
+        <w:t>Cristia</w:t>
+      </w:r>
+      <w:proofErr w:type="spellEnd"/>
+    </w:p>
+    <w:p>
+      <w:pPr>
+        <w:rPr>
+          <w:b/>
+          <w:bCs/>
+          <w:sz w:val="22"/>
+          <w:szCs w:val="22"/>
+          <w:lang w:val="en-US"/>
+        </w:rPr>
+      </w:pPr>
+      <w:r>
+        <w:rPr>
+          <w:b/>
+          <w:bCs/>
+          <w:sz w:val="22"/>
+          <w:szCs w:val="22"/>
+          <w:lang w:val="en-US"/>
+        </w:rPr>
+        <w:br w:type="page"/>
       </w:r>
     </w:p>
     <w:p>
       <w:pPr>
         <w:spacing w:before="120" w:after="100" w:afterAutospacing="1" w:line="276" w:lineRule="auto"/>
         <w:rPr>
+          <w:sz w:val="22"/>
+          <w:szCs w:val="22"/>
           <w:lang w:val="en-US"/>
         </w:rPr>
       </w:pPr>
       <w:r>
-        <w:rPr>
-          <w:lang w:val="en-US"/>
-        </w:rPr>
-        <w:t xml:space="preserve">Cécile Issard, </w:t>
-      </w:r>
-      <w:proofErr w:type="spellStart"/>
-      <w:r>
-        <w:rPr>
-          <w:lang w:val="en-US"/>
-        </w:rPr>
-        <w:t>Sho</w:t>
-      </w:r>
-      <w:proofErr w:type="spellEnd"/>
-      <w:r>
-        <w:rPr>
-          <w:lang w:val="en-US"/>
-        </w:rPr>
-        <w:t xml:space="preserve"> Tsuji, and Alejandrina </w:t>
-      </w:r>
-      <w:proofErr w:type="spellStart"/>
-      <w:r>
-        <w:rPr>
-          <w:lang w:val="en-US"/>
-        </w:rPr>
-        <w:t>Cristia</w:t>
-      </w:r>
-      <w:proofErr w:type="spellEnd"/>
-    </w:p>
-    <w:p>
-      <w:pPr>
         <w:rPr>
           <w:b/>
           <w:bCs/>
-          <w:lang w:val="en-US"/>
-        </w:rPr>
-      </w:pPr>
-      <w:r>
-        <w:rPr>
-          <w:b/>
-          <w:bCs/>
-          <w:lang w:val="en-US"/>
-        </w:rPr>
-        <w:br w:type="page"/>
-      </w:r>
-    </w:p>
-    <w:p>
-      <w:pPr>
-        <w:spacing w:before="480" w:line="276" w:lineRule="auto"/>
-        <w:rPr>
-          <w:lang w:val="en-US"/>
-        </w:rPr>
-      </w:pPr>
-      <w:r>
-        <w:rPr>
-          <w:b/>
-          <w:bCs/>
+          <w:sz w:val="22"/>
+          <w:szCs w:val="22"/>
           <w:lang w:val="en-US"/>
         </w:rPr>
         <w:lastRenderedPageBreak/>
@@ -828,12 +1533,16 @@
       </w:r>
       <w:r>
         <w:rPr>
+          <w:sz w:val="22"/>
+          <w:szCs w:val="22"/>
           <w:lang w:val="en-US"/>
         </w:rPr>
         <w:t>: Cécile Issard</w:t>
       </w:r>
       <w:r>
         <w:rPr>
+          <w:sz w:val="22"/>
+          <w:szCs w:val="22"/>
           <w:vertAlign w:val="superscript"/>
           <w:lang w:val="en-US"/>
         </w:rPr>
@@ -841,26 +1550,16 @@
       </w:r>
       <w:r>
         <w:rPr>
-          <w:lang w:val="en-US"/>
-        </w:rPr>
-        <w:t xml:space="preserve">, </w:t>
-      </w:r>
-      <w:proofErr w:type="spellStart"/>
-      <w:r>
-        <w:rPr>
-          <w:lang w:val="en-US"/>
-        </w:rPr>
-        <w:t>Sho</w:t>
-      </w:r>
-      <w:proofErr w:type="spellEnd"/>
-      <w:r>
-        <w:rPr>
-          <w:lang w:val="en-US"/>
-        </w:rPr>
-        <w:t xml:space="preserve"> Tsuji</w:t>
-      </w:r>
-      <w:r>
-        <w:rPr>
+          <w:sz w:val="22"/>
+          <w:szCs w:val="22"/>
+          <w:lang w:val="en-US"/>
+        </w:rPr>
+        <w:t>, Sho Tsuji</w:t>
+      </w:r>
+      <w:r>
+        <w:rPr>
+          <w:sz w:val="22"/>
+          <w:szCs w:val="22"/>
           <w:vertAlign w:val="superscript"/>
           <w:lang w:val="en-US"/>
         </w:rPr>
@@ -868,12 +1567,16 @@
       </w:r>
       <w:r>
         <w:rPr>
+          <w:sz w:val="22"/>
+          <w:szCs w:val="22"/>
           <w:lang w:val="en-US"/>
         </w:rPr>
         <w:t>, and Alejandrina Cristia</w:t>
       </w:r>
       <w:r>
         <w:rPr>
+          <w:sz w:val="22"/>
+          <w:szCs w:val="22"/>
           <w:vertAlign w:val="superscript"/>
           <w:lang w:val="en-US"/>
         </w:rPr>
@@ -883,29 +1586,40 @@
     <w:p>
       <w:pPr>
         <w:spacing w:line="276" w:lineRule="auto"/>
+        <w:rPr>
+          <w:sz w:val="22"/>
+          <w:szCs w:val="22"/>
+        </w:rPr>
       </w:pPr>
       <w:r>
         <w:rPr>
+          <w:sz w:val="22"/>
+          <w:szCs w:val="22"/>
           <w:vertAlign w:val="superscript"/>
         </w:rPr>
         <w:t>1</w:t>
       </w:r>
       <w:r>
-        <w:t>Laboratoire de Sciences Cognitives et Ps</w:t>
-      </w:r>
-      <w:r>
-        <w:t>ycholinguistique, Département d’Études Cognitives, École Normale Supérieure, 29 rue d’Ulm, 75005, Paris, France.</w:t>
+        <w:rPr>
+          <w:sz w:val="22"/>
+          <w:szCs w:val="22"/>
+        </w:rPr>
+        <w:t>Laboratoire de Sciences Cognitives et Psycholinguistique, Département d’Études Cognitives, École Normale Supérieure, 29 rue d’Ulm, 75005, Paris, France.</w:t>
       </w:r>
     </w:p>
     <w:p>
       <w:pPr>
         <w:spacing w:line="276" w:lineRule="auto"/>
         <w:rPr>
+          <w:sz w:val="22"/>
+          <w:szCs w:val="22"/>
           <w:lang w:val="en-US"/>
         </w:rPr>
       </w:pPr>
       <w:r>
         <w:rPr>
+          <w:sz w:val="22"/>
+          <w:szCs w:val="22"/>
           <w:lang w:val="en-US"/>
         </w:rPr>
         <w:t>+33.(0)1.</w:t>
@@ -913,6 +1627,8 @@
       <w:r>
         <w:rPr>
           <w:rFonts w:cs="Helvetica"/>
+          <w:sz w:val="22"/>
+          <w:szCs w:val="22"/>
           <w:lang w:val="en-US"/>
         </w:rPr>
         <w:t>44.32.26.23</w:t>
@@ -923,11 +1639,15 @@
         <w:spacing w:line="276" w:lineRule="auto"/>
         <w:rPr>
           <w:rFonts w:eastAsia="Times New Roman" w:cstheme="minorHAnsi"/>
+          <w:sz w:val="22"/>
+          <w:szCs w:val="22"/>
           <w:lang w:val="en-US" w:eastAsia="fr-FR"/>
         </w:rPr>
       </w:pPr>
       <w:r>
         <w:rPr>
+          <w:sz w:val="22"/>
+          <w:szCs w:val="22"/>
           <w:vertAlign w:val="superscript"/>
           <w:lang w:val="en-US"/>
         </w:rPr>
@@ -935,6 +1655,8 @@
       </w:r>
       <w:r>
         <w:rPr>
+          <w:sz w:val="22"/>
+          <w:szCs w:val="22"/>
           <w:lang w:val="en-US"/>
         </w:rPr>
         <w:t xml:space="preserve">International Research Center for </w:t>
@@ -942,18 +1664,24 @@
       <w:proofErr w:type="spellStart"/>
       <w:r>
         <w:rPr>
+          <w:sz w:val="22"/>
+          <w:szCs w:val="22"/>
           <w:lang w:val="en-US"/>
         </w:rPr>
         <w:t>Neuro</w:t>
       </w:r>
       <w:r>
         <w:rPr>
+          <w:sz w:val="22"/>
+          <w:szCs w:val="22"/>
           <w:lang w:val="en-US"/>
         </w:rPr>
         <w:t>i</w:t>
       </w:r>
       <w:r>
         <w:rPr>
+          <w:sz w:val="22"/>
+          <w:szCs w:val="22"/>
           <w:lang w:val="en-US"/>
         </w:rPr>
         <w:t>ntelligence</w:t>
@@ -961,18 +1689,16 @@
       <w:proofErr w:type="spellEnd"/>
       <w:r>
         <w:rPr>
-          <w:lang w:val="en-US"/>
-        </w:rPr>
-        <w:t xml:space="preserve">, </w:t>
-      </w:r>
-      <w:r>
-        <w:rPr>
-          <w:lang w:val="en-US"/>
-        </w:rPr>
-        <w:t>The University of Tokyo,</w:t>
-      </w:r>
-      <w:r>
-        <w:rPr>
+          <w:sz w:val="22"/>
+          <w:szCs w:val="22"/>
+          <w:lang w:val="en-US"/>
+        </w:rPr>
+        <w:t>, The University of Tokyo,</w:t>
+      </w:r>
+      <w:r>
+        <w:rPr>
+          <w:sz w:val="22"/>
+          <w:szCs w:val="22"/>
           <w:lang w:val="en-US"/>
         </w:rPr>
         <w:t xml:space="preserve"> 7-3-1 </w:t>
@@ -980,6 +1706,8 @@
       <w:proofErr w:type="spellStart"/>
       <w:r>
         <w:rPr>
+          <w:sz w:val="22"/>
+          <w:szCs w:val="22"/>
           <w:lang w:val="en-US"/>
         </w:rPr>
         <w:t>Hongo</w:t>
@@ -987,6 +1715,8 @@
       <w:proofErr w:type="spellEnd"/>
       <w:r>
         <w:rPr>
+          <w:sz w:val="22"/>
+          <w:szCs w:val="22"/>
           <w:lang w:val="en-US"/>
         </w:rPr>
         <w:t xml:space="preserve"> Bunkyo-</w:t>
@@ -994,6 +1724,8 @@
       <w:proofErr w:type="spellStart"/>
       <w:r>
         <w:rPr>
+          <w:sz w:val="22"/>
+          <w:szCs w:val="22"/>
           <w:lang w:val="en-US"/>
         </w:rPr>
         <w:t>ku</w:t>
@@ -1001,12 +1733,16 @@
       <w:proofErr w:type="spellEnd"/>
       <w:r>
         <w:rPr>
+          <w:sz w:val="22"/>
+          <w:szCs w:val="22"/>
           <w:lang w:val="en-US"/>
         </w:rPr>
         <w:t>,</w:t>
       </w:r>
       <w:r>
         <w:rPr>
+          <w:sz w:val="22"/>
+          <w:szCs w:val="22"/>
           <w:lang w:val="en-US"/>
         </w:rPr>
         <w:t xml:space="preserve"> </w:t>
@@ -1014,6 +1750,8 @@
       <w:r>
         <w:rPr>
           <w:rFonts w:cstheme="minorHAnsi"/>
+          <w:sz w:val="22"/>
+          <w:szCs w:val="22"/>
           <w:lang w:val="en-US"/>
         </w:rPr>
         <w:t xml:space="preserve">Tokyo, </w:t>
@@ -1021,6 +1759,8 @@
       <w:r>
         <w:rPr>
           <w:rFonts w:cstheme="minorHAnsi"/>
+          <w:sz w:val="22"/>
+          <w:szCs w:val="22"/>
           <w:lang w:val="en-US"/>
         </w:rPr>
         <w:t xml:space="preserve">113-0033 </w:t>
@@ -1028,6 +1768,8 @@
       <w:r>
         <w:rPr>
           <w:rFonts w:cstheme="minorHAnsi"/>
+          <w:sz w:val="22"/>
+          <w:szCs w:val="22"/>
           <w:lang w:val="en-US"/>
         </w:rPr>
         <w:t>Japan.</w:t>
@@ -1037,6 +1779,8 @@
       <w:pPr>
         <w:spacing w:before="100" w:beforeAutospacing="1" w:after="100" w:afterAutospacing="1" w:line="276" w:lineRule="auto"/>
         <w:rPr>
+          <w:sz w:val="22"/>
+          <w:szCs w:val="22"/>
           <w:lang w:val="en-US"/>
         </w:rPr>
       </w:pPr>
@@ -1044,18 +1788,24 @@
         <w:rPr>
           <w:b/>
           <w:bCs/>
+          <w:sz w:val="22"/>
+          <w:szCs w:val="22"/>
           <w:lang w:val="en-US"/>
         </w:rPr>
         <w:t>Authors’ contribution</w:t>
       </w:r>
       <w:r>
         <w:rPr>
+          <w:sz w:val="22"/>
+          <w:szCs w:val="22"/>
           <w:lang w:val="en-US"/>
         </w:rPr>
         <w:t xml:space="preserve">: </w:t>
       </w:r>
       <w:r>
         <w:rPr>
+          <w:sz w:val="22"/>
+          <w:szCs w:val="22"/>
           <w:lang w:val="en-US"/>
         </w:rPr>
         <w:t xml:space="preserve">Cécile Issard collected the meta-analytic data, with input from Alejandrina </w:t>
@@ -1063,6 +1813,8 @@
       <w:proofErr w:type="spellStart"/>
       <w:r>
         <w:rPr>
+          <w:sz w:val="22"/>
+          <w:szCs w:val="22"/>
           <w:lang w:val="en-US"/>
         </w:rPr>
         <w:t>Cristia</w:t>
@@ -1070,6 +1822,8 @@
       <w:proofErr w:type="spellEnd"/>
       <w:r>
         <w:rPr>
+          <w:sz w:val="22"/>
+          <w:szCs w:val="22"/>
           <w:lang w:val="en-US"/>
         </w:rPr>
         <w:t xml:space="preserve">. Cécile Issard, </w:t>
@@ -1077,6 +1831,8 @@
       <w:proofErr w:type="spellStart"/>
       <w:r>
         <w:rPr>
+          <w:sz w:val="22"/>
+          <w:szCs w:val="22"/>
           <w:lang w:val="en-US"/>
         </w:rPr>
         <w:t>Sho</w:t>
@@ -1084,6 +1840,8 @@
       <w:proofErr w:type="spellEnd"/>
       <w:r>
         <w:rPr>
+          <w:sz w:val="22"/>
+          <w:szCs w:val="22"/>
           <w:lang w:val="en-US"/>
         </w:rPr>
         <w:t xml:space="preserve"> Tsuji, and Alejandrina </w:t>
@@ -1091,6 +1849,8 @@
       <w:proofErr w:type="spellStart"/>
       <w:r>
         <w:rPr>
+          <w:sz w:val="22"/>
+          <w:szCs w:val="22"/>
           <w:lang w:val="en-US"/>
         </w:rPr>
         <w:t>Cristia</w:t>
@@ -1098,6 +1858,8 @@
       <w:proofErr w:type="spellEnd"/>
       <w:r>
         <w:rPr>
+          <w:sz w:val="22"/>
+          <w:szCs w:val="22"/>
           <w:lang w:val="en-US"/>
         </w:rPr>
         <w:t xml:space="preserve"> analyzed data. Cécile Issard and Alejandrina </w:t>
@@ -1105,6 +1867,8 @@
       <w:proofErr w:type="spellStart"/>
       <w:r>
         <w:rPr>
+          <w:sz w:val="22"/>
+          <w:szCs w:val="22"/>
           <w:lang w:val="en-US"/>
         </w:rPr>
         <w:t>Cristia</w:t>
@@ -1112,6 +1876,8 @@
       <w:proofErr w:type="spellEnd"/>
       <w:r>
         <w:rPr>
+          <w:sz w:val="22"/>
+          <w:szCs w:val="22"/>
           <w:lang w:val="en-US"/>
         </w:rPr>
         <w:t xml:space="preserve"> wrote the manuscript. Cécile Issard, </w:t>
@@ -1119,6 +1885,8 @@
       <w:proofErr w:type="spellStart"/>
       <w:r>
         <w:rPr>
+          <w:sz w:val="22"/>
+          <w:szCs w:val="22"/>
           <w:lang w:val="en-US"/>
         </w:rPr>
         <w:t>Sho</w:t>
@@ -1126,6 +1894,8 @@
       <w:proofErr w:type="spellEnd"/>
       <w:r>
         <w:rPr>
+          <w:sz w:val="22"/>
+          <w:szCs w:val="22"/>
           <w:lang w:val="en-US"/>
         </w:rPr>
         <w:t xml:space="preserve"> Tsuji and Alejandrina </w:t>
@@ -1133,6 +1903,8 @@
       <w:proofErr w:type="spellStart"/>
       <w:r>
         <w:rPr>
+          <w:sz w:val="22"/>
+          <w:szCs w:val="22"/>
           <w:lang w:val="en-US"/>
         </w:rPr>
         <w:t>Cristia</w:t>
@@ -1140,6 +1912,8 @@
       <w:proofErr w:type="spellEnd"/>
       <w:r>
         <w:rPr>
+          <w:sz w:val="22"/>
+          <w:szCs w:val="22"/>
           <w:lang w:val="en-US"/>
         </w:rPr>
         <w:t xml:space="preserve"> reviewed the manuscript.</w:t>
@@ -1592,6 +2366,33 @@
       <w:lang w:eastAsia="fr-FR"/>
     </w:rPr>
   </w:style>
+  <w:style w:type="paragraph" w:styleId="Textedebulles">
+    <w:name w:val="Balloon Text"/>
+    <w:basedOn w:val="Normal"/>
+    <w:link w:val="TextedebullesCar"/>
+    <w:uiPriority w:val="99"/>
+    <w:semiHidden/>
+    <w:unhideWhenUsed/>
+    <w:rsid w:val="00736FE8"/>
+    <w:rPr>
+      <w:rFonts w:ascii="Times New Roman" w:hAnsi="Times New Roman" w:cs="Times New Roman"/>
+      <w:sz w:val="18"/>
+      <w:szCs w:val="18"/>
+    </w:rPr>
+  </w:style>
+  <w:style w:type="character" w:customStyle="1" w:styleId="TextedebullesCar">
+    <w:name w:val="Texte de bulles Car"/>
+    <w:basedOn w:val="Policepardfaut"/>
+    <w:link w:val="Textedebulles"/>
+    <w:uiPriority w:val="99"/>
+    <w:semiHidden/>
+    <w:rsid w:val="00736FE8"/>
+    <w:rPr>
+      <w:rFonts w:ascii="Times New Roman" w:hAnsi="Times New Roman" w:cs="Times New Roman"/>
+      <w:sz w:val="18"/>
+      <w:szCs w:val="18"/>
+    </w:rPr>
+  </w:style>
 </w:styles>
 </file>
 

</xml_diff>